<commit_message>
hacen el diagrama de secuencia
</commit_message>
<xml_diff>
--- a/Documentacion/Documentación_final_ Correa Jonathan Gabriel.docx
+++ b/Documentacion/Documentación_final_ Correa Jonathan Gabriel.docx
@@ -2950,6 +2950,7 @@
           <w:docPartUnique/>
         </w:docPartObj>
       </w:sdtPr>
+      <w:sdtEndPr/>
       <w:sdtContent>
         <w:p>
           <w:pPr>
@@ -12005,16 +12006,7 @@
         <w:ind w:left="1843"/>
       </w:pPr>
       <w:r>
-        <w:t>La entrega</w:t>
-      </w:r>
-      <w:r>
-        <w:t xml:space="preserve"> ha sido </w:t>
-      </w:r>
-      <w:r>
-        <w:t>creada</w:t>
-      </w:r>
-      <w:r>
-        <w:t xml:space="preserve"> y está en estado de edición.</w:t>
+        <w:t>La entrega ha sido creada y está en estado de edición.</w:t>
       </w:r>
     </w:p>
     <w:p>
@@ -12401,32 +12393,30 @@
           </wp:inline>
         </w:drawing>
       </w:r>
-      <w:bookmarkStart w:id="38" w:name="_GoBack"/>
+    </w:p>
+    <w:p>
+      <w:pPr>
+        <w:pStyle w:val="Ttulo3"/>
+        <w:rPr>
+          <w:b/>
+          <w:bCs/>
+        </w:rPr>
+      </w:pPr>
+      <w:bookmarkStart w:id="38" w:name="_Toc135508003"/>
+      <w:r>
+        <w:rPr>
+          <w:b/>
+        </w:rPr>
+        <w:t xml:space="preserve">Módulo de </w:t>
+      </w:r>
+      <w:r>
+        <w:rPr>
+          <w:b/>
+          <w:bCs/>
+        </w:rPr>
+        <w:t>Generación de reporte de hallazgos y entregas</w:t>
+      </w:r>
       <w:bookmarkEnd w:id="38"/>
-    </w:p>
-    <w:p>
-      <w:pPr>
-        <w:pStyle w:val="Ttulo3"/>
-        <w:rPr>
-          <w:b/>
-          <w:bCs/>
-        </w:rPr>
-      </w:pPr>
-      <w:bookmarkStart w:id="39" w:name="_Toc135508003"/>
-      <w:r>
-        <w:rPr>
-          <w:b/>
-        </w:rPr>
-        <w:t xml:space="preserve">Módulo de </w:t>
-      </w:r>
-      <w:r>
-        <w:rPr>
-          <w:b/>
-          <w:bCs/>
-        </w:rPr>
-        <w:t>Generación de reporte de hallazgos y entregas</w:t>
-      </w:r>
-      <w:bookmarkEnd w:id="39"/>
     </w:p>
     <w:p>
       <w:pPr>
@@ -12439,7 +12429,7 @@
           <w:color w:val="1F3763" w:themeColor="accent1" w:themeShade="7F"/>
         </w:rPr>
       </w:pPr>
-      <w:bookmarkStart w:id="40" w:name="_Toc135508004"/>
+      <w:bookmarkStart w:id="39" w:name="_Toc135508004"/>
       <w:r>
         <w:rPr>
           <w:bCs/>
@@ -12468,7 +12458,7 @@
         </w:rPr>
         <w:t>Realizar reporte</w:t>
       </w:r>
-      <w:bookmarkEnd w:id="40"/>
+      <w:bookmarkEnd w:id="39"/>
     </w:p>
     <w:p>
       <w:pPr>
@@ -12782,7 +12772,7 @@
           <w:u w:val="single"/>
         </w:rPr>
       </w:pPr>
-      <w:bookmarkStart w:id="41" w:name="_Toc135508005"/>
+      <w:bookmarkStart w:id="40" w:name="_Toc135508005"/>
       <w:r>
         <w:rPr>
           <w:rFonts w:ascii="Arial" w:hAnsi="Arial" w:cs="Arial"/>
@@ -12827,37 +12817,37 @@
         </w:rPr>
         <w:t>Administración</w:t>
       </w:r>
+      <w:bookmarkEnd w:id="40"/>
+    </w:p>
+    <w:p/>
+    <w:p>
+      <w:pPr>
+        <w:jc w:val="center"/>
+      </w:pPr>
+    </w:p>
+    <w:p>
+      <w:pPr>
+        <w:pStyle w:val="Ttulo3"/>
+        <w:rPr>
+          <w:b/>
+          <w:bCs/>
+        </w:rPr>
+      </w:pPr>
+      <w:bookmarkStart w:id="41" w:name="_Toc135508006"/>
+      <w:r>
+        <w:rPr>
+          <w:b/>
+        </w:rPr>
+        <w:t xml:space="preserve">Módulo de </w:t>
+      </w:r>
+      <w:r>
+        <w:rPr>
+          <w:b/>
+          <w:bCs/>
+        </w:rPr>
+        <w:t>Correcciones</w:t>
+      </w:r>
       <w:bookmarkEnd w:id="41"/>
-    </w:p>
-    <w:p/>
-    <w:p>
-      <w:pPr>
-        <w:jc w:val="center"/>
-      </w:pPr>
-    </w:p>
-    <w:p>
-      <w:pPr>
-        <w:pStyle w:val="Ttulo3"/>
-        <w:rPr>
-          <w:b/>
-          <w:bCs/>
-        </w:rPr>
-      </w:pPr>
-      <w:bookmarkStart w:id="42" w:name="_Toc135508006"/>
-      <w:r>
-        <w:rPr>
-          <w:b/>
-        </w:rPr>
-        <w:t xml:space="preserve">Módulo de </w:t>
-      </w:r>
-      <w:r>
-        <w:rPr>
-          <w:b/>
-          <w:bCs/>
-        </w:rPr>
-        <w:t>Correcciones</w:t>
-      </w:r>
-      <w:bookmarkEnd w:id="42"/>
     </w:p>
     <w:p>
       <w:pPr>
@@ -12870,7 +12860,7 @@
           <w:color w:val="1F3763" w:themeColor="accent1" w:themeShade="7F"/>
         </w:rPr>
       </w:pPr>
-      <w:bookmarkStart w:id="43" w:name="_Toc135508007"/>
+      <w:bookmarkStart w:id="42" w:name="_Toc135508007"/>
       <w:r>
         <w:rPr>
           <w:bCs/>
@@ -12899,7 +12889,7 @@
         </w:rPr>
         <w:t>Gestionar Hallazgos</w:t>
       </w:r>
-      <w:bookmarkEnd w:id="43"/>
+      <w:bookmarkEnd w:id="42"/>
     </w:p>
     <w:p>
       <w:pPr>
@@ -12910,7 +12900,7 @@
           <w:rFonts w:eastAsiaTheme="majorEastAsia"/>
         </w:rPr>
       </w:pPr>
-      <w:commentRangeStart w:id="44"/>
+      <w:commentRangeStart w:id="43"/>
       <w:r>
         <w:rPr>
           <w:rFonts w:eastAsiaTheme="majorEastAsia"/>
@@ -12925,12 +12915,12 @@
         </w:rPr>
         <w:t>: Supervisor</w:t>
       </w:r>
-      <w:commentRangeEnd w:id="44"/>
+      <w:commentRangeEnd w:id="43"/>
       <w:r>
         <w:rPr>
           <w:rStyle w:val="Refdecomentario"/>
         </w:rPr>
-        <w:commentReference w:id="44"/>
+        <w:commentReference w:id="43"/>
       </w:r>
     </w:p>
     <w:p>
@@ -13257,7 +13247,7 @@
           <w:color w:val="1F3763" w:themeColor="accent1" w:themeShade="7F"/>
         </w:rPr>
       </w:pPr>
-      <w:bookmarkStart w:id="45" w:name="_Toc135508008"/>
+      <w:bookmarkStart w:id="44" w:name="_Toc135508008"/>
       <w:r>
         <w:rPr>
           <w:bCs/>
@@ -13286,7 +13276,7 @@
         </w:rPr>
         <w:t>Gestionar Entregas</w:t>
       </w:r>
-      <w:bookmarkEnd w:id="45"/>
+      <w:bookmarkEnd w:id="44"/>
     </w:p>
     <w:p>
       <w:pPr>
@@ -13297,7 +13287,7 @@
           <w:rFonts w:eastAsiaTheme="majorEastAsia"/>
         </w:rPr>
       </w:pPr>
-      <w:commentRangeStart w:id="46"/>
+      <w:commentRangeStart w:id="45"/>
       <w:r>
         <w:rPr>
           <w:rFonts w:eastAsiaTheme="majorEastAsia"/>
@@ -13312,12 +13302,12 @@
         </w:rPr>
         <w:t>: Supervisor</w:t>
       </w:r>
-      <w:commentRangeEnd w:id="46"/>
+      <w:commentRangeEnd w:id="45"/>
       <w:r>
         <w:rPr>
           <w:rStyle w:val="Refdecomentario"/>
         </w:rPr>
-        <w:commentReference w:id="46"/>
+        <w:commentReference w:id="45"/>
       </w:r>
     </w:p>
     <w:p>
@@ -13683,6 +13673,8 @@
         </w:rPr>
         <w:t>En caso de eliminación, la entrega es removida de los registros del sistema para permitir su reconstrucción.</w:t>
       </w:r>
+      <w:bookmarkStart w:id="46" w:name="_GoBack"/>
+      <w:bookmarkEnd w:id="46"/>
     </w:p>
     <w:p>
       <w:pPr>
@@ -13736,10 +13728,10 @@
           <w:color w:val="1F3763" w:themeColor="accent1" w:themeShade="7F"/>
         </w:rPr>
         <w:drawing>
-          <wp:inline distT="0" distB="0" distL="0" distR="0" wp14:anchorId="644D1C56" wp14:editId="5B25E838">
-            <wp:extent cx="8887460" cy="5213985"/>
-            <wp:effectExtent l="0" t="0" r="8890" b="5715"/>
-            <wp:docPr id="1388880744" name="Imagen 17"/>
+          <wp:inline distT="0" distB="0" distL="0" distR="0" wp14:anchorId="0BC2EB35" wp14:editId="222D0398">
+            <wp:extent cx="8514715" cy="5314818"/>
+            <wp:effectExtent l="0" t="0" r="635" b="635"/>
+            <wp:docPr id="4" name="Imagen 4"/>
             <wp:cNvGraphicFramePr>
               <a:graphicFrameLocks xmlns:a="http://schemas.openxmlformats.org/drawingml/2006/main" noChangeAspect="1"/>
             </wp:cNvGraphicFramePr>
@@ -13747,7 +13739,7 @@
               <a:graphicData uri="http://schemas.openxmlformats.org/drawingml/2006/picture">
                 <pic:pic xmlns:pic="http://schemas.openxmlformats.org/drawingml/2006/picture">
                   <pic:nvPicPr>
-                    <pic:cNvPr id="0" name="Picture 14"/>
+                    <pic:cNvPr id="0" name="Picture 1"/>
                     <pic:cNvPicPr>
                       <a:picLocks noChangeAspect="1" noChangeArrowheads="1"/>
                     </pic:cNvPicPr>
@@ -13768,7 +13760,7 @@
                   <pic:spPr bwMode="auto">
                     <a:xfrm>
                       <a:off x="0" y="0"/>
-                      <a:ext cx="8887460" cy="5213985"/>
+                      <a:ext cx="8522664" cy="5319779"/>
                     </a:xfrm>
                     <a:prstGeom prst="rect">
                       <a:avLst/>
@@ -13798,26 +13790,25 @@
     </w:p>
     <w:p>
       <w:pPr>
-        <w:rPr>
-          <w:rFonts w:eastAsiaTheme="majorEastAsia"/>
+        <w:pStyle w:val="Ttulo1"/>
+        <w:rPr>
           <w:b/>
           <w:bCs/>
           <w:color w:val="1F3763" w:themeColor="accent1" w:themeShade="7F"/>
           <w:u w:val="single"/>
         </w:rPr>
       </w:pPr>
-    </w:p>
-    <w:p>
-      <w:pPr>
-        <w:pStyle w:val="Ttulo1"/>
+      <w:bookmarkStart w:id="48" w:name="_Toc135508012"/>
+      <w:r>
         <w:rPr>
           <w:b/>
           <w:bCs/>
           <w:color w:val="1F3763" w:themeColor="accent1" w:themeShade="7F"/>
           <w:u w:val="single"/>
         </w:rPr>
-      </w:pPr>
-      <w:bookmarkStart w:id="48" w:name="_Toc135508012"/>
+        <w:lastRenderedPageBreak/>
+        <w:t xml:space="preserve">Diagrama Entidad </w:t>
+      </w:r>
       <w:r>
         <w:rPr>
           <w:b/>
@@ -13825,27 +13816,16 @@
           <w:color w:val="1F3763" w:themeColor="accent1" w:themeShade="7F"/>
           <w:u w:val="single"/>
         </w:rPr>
-        <w:lastRenderedPageBreak/>
-        <w:t xml:space="preserve">Diagrama Entidad </w:t>
-      </w:r>
-      <w:r>
-        <w:rPr>
-          <w:b/>
-          <w:bCs/>
+        <w:t>Relación</w:t>
+      </w:r>
+      <w:bookmarkEnd w:id="48"/>
+    </w:p>
+    <w:p>
+      <w:pPr>
+        <w:rPr>
+          <w:rFonts w:eastAsiaTheme="majorEastAsia"/>
+          <w:b/>
           <w:color w:val="1F3763" w:themeColor="accent1" w:themeShade="7F"/>
-          <w:u w:val="single"/>
-        </w:rPr>
-        <w:t>Relación</w:t>
-      </w:r>
-      <w:bookmarkEnd w:id="48"/>
-    </w:p>
-    <w:p>
-      <w:pPr>
-        <w:rPr>
-          <w:rFonts w:eastAsiaTheme="majorEastAsia"/>
-          <w:b/>
-          <w:color w:val="1F3763" w:themeColor="accent1" w:themeShade="7F"/>
-          <w:u w:val="single"/>
         </w:rPr>
       </w:pPr>
     </w:p>
@@ -13879,10 +13859,10 @@
           <w:color w:val="1F3763" w:themeColor="accent1" w:themeShade="7F"/>
         </w:rPr>
         <w:drawing>
-          <wp:inline distT="0" distB="0" distL="0" distR="0" wp14:anchorId="7ED3973F" wp14:editId="7C9CD048">
-            <wp:extent cx="8871585" cy="5758815"/>
-            <wp:effectExtent l="0" t="0" r="5715" b="0"/>
-            <wp:docPr id="1129783409" name="Imagen 19"/>
+          <wp:inline distT="0" distB="0" distL="0" distR="0" wp14:anchorId="69829350" wp14:editId="5569E818">
+            <wp:extent cx="8896350" cy="4686300"/>
+            <wp:effectExtent l="0" t="0" r="0" b="0"/>
+            <wp:docPr id="5" name="Imagen 5"/>
             <wp:cNvGraphicFramePr>
               <a:graphicFrameLocks xmlns:a="http://schemas.openxmlformats.org/drawingml/2006/main" noChangeAspect="1"/>
             </wp:cNvGraphicFramePr>
@@ -13890,13 +13870,13 @@
               <a:graphicData uri="http://schemas.openxmlformats.org/drawingml/2006/picture">
                 <pic:pic xmlns:pic="http://schemas.openxmlformats.org/drawingml/2006/picture">
                   <pic:nvPicPr>
-                    <pic:cNvPr id="0" name="Picture 16"/>
+                    <pic:cNvPr id="0" name="Picture 2"/>
                     <pic:cNvPicPr>
                       <a:picLocks noChangeAspect="1" noChangeArrowheads="1"/>
                     </pic:cNvPicPr>
                   </pic:nvPicPr>
                   <pic:blipFill>
-                    <a:blip r:embed="rId30">
+                    <a:blip r:embed="rId30" cstate="print">
                       <a:extLst>
                         <a:ext uri="{28A0092B-C50C-407E-A947-70E740481C1C}">
                           <a14:useLocalDpi xmlns:a14="http://schemas.microsoft.com/office/drawing/2010/main" val="0"/>
@@ -13911,7 +13891,7 @@
                   <pic:spPr bwMode="auto">
                     <a:xfrm>
                       <a:off x="0" y="0"/>
-                      <a:ext cx="8871585" cy="5758815"/>
+                      <a:ext cx="8896350" cy="4686300"/>
                     </a:xfrm>
                     <a:prstGeom prst="rect">
                       <a:avLst/>
@@ -14104,7 +14084,7 @@
 
 <file path=word/comments.xml><?xml version="1.0" encoding="utf-8"?>
 <w:comments xmlns:wpc="http://schemas.microsoft.com/office/word/2010/wordprocessingCanvas" xmlns:cx="http://schemas.microsoft.com/office/drawing/2014/chartex" xmlns:cx1="http://schemas.microsoft.com/office/drawing/2015/9/8/chartex" xmlns:cx2="http://schemas.microsoft.com/office/drawing/2015/10/21/chartex" xmlns:cx3="http://schemas.microsoft.com/office/drawing/2016/5/9/chartex" xmlns:cx4="http://schemas.microsoft.com/office/drawing/2016/5/10/chartex" xmlns:cx5="http://schemas.microsoft.com/office/drawing/2016/5/11/chartex" xmlns:cx6="http://schemas.microsoft.com/office/drawing/2016/5/12/chartex" xmlns:cx7="http://schemas.microsoft.com/office/drawing/2016/5/13/chartex" xmlns:cx8="http://schemas.microsoft.com/office/drawing/2016/5/14/chartex" xmlns:mc="http://schemas.openxmlformats.org/markup-compatibility/2006" xmlns:aink="http://schemas.microsoft.com/office/drawing/2016/ink" xmlns:am3d="http://schemas.microsoft.com/office/drawing/2017/model3d" xmlns:o="urn:schemas-microsoft-com:office:office" xmlns:r="http://schemas.openxmlformats.org/officeDocument/2006/relationships" xmlns:m="http://schemas.openxmlformats.org/officeDocument/2006/math" xmlns:v="urn:schemas-microsoft-com:vml" xmlns:wp14="http://schemas.microsoft.com/office/word/2010/wordprocessingDrawing" xmlns:wp="http://schemas.openxmlformats.org/drawingml/2006/wordprocessingDrawing" xmlns:w10="urn:schemas-microsoft-com:office:word" xmlns:w="http://schemas.openxmlformats.org/wordprocessingml/2006/main" xmlns:w14="http://schemas.microsoft.com/office/word/2010/wordml" xmlns:w15="http://schemas.microsoft.com/office/word/2012/wordml" xmlns:w16cid="http://schemas.microsoft.com/office/word/2016/wordml/cid" xmlns:w16se="http://schemas.microsoft.com/office/word/2015/wordml/symex" xmlns:wpg="http://schemas.microsoft.com/office/word/2010/wordprocessingGroup" xmlns:wpi="http://schemas.microsoft.com/office/word/2010/wordprocessingInk" xmlns:wne="http://schemas.microsoft.com/office/word/2006/wordml" xmlns:wps="http://schemas.microsoft.com/office/word/2010/wordprocessingShape" mc:Ignorable="w14 w15 w16se w16cid wp14">
-  <w:comment w:id="44" w:author="jonathan correa" w:date="2023-05-07T20:52:00Z" w:initials="jc">
+  <w:comment w:id="43" w:author="jonathan correa" w:date="2023-05-07T20:52:00Z" w:initials="jc">
     <w:p>
       <w:pPr>
         <w:pStyle w:val="Textocomentario"/>
@@ -14117,7 +14097,7 @@
       </w:r>
     </w:p>
   </w:comment>
-  <w:comment w:id="46" w:author="jonathan correa" w:date="2023-05-07T20:52:00Z" w:initials="jc">
+  <w:comment w:id="45" w:author="jonathan correa" w:date="2023-05-07T20:52:00Z" w:initials="jc">
     <w:p>
       <w:pPr>
         <w:pStyle w:val="Textocomentario"/>
@@ -20829,7 +20809,7 @@
 </file>
 
 <file path=customXml/itemProps2.xml><?xml version="1.0" encoding="utf-8"?>
-<ds:datastoreItem xmlns:ds="http://schemas.openxmlformats.org/officeDocument/2006/customXml" ds:itemID="{3442F194-A929-433B-AD09-A9C7D89B69B1}">
+<ds:datastoreItem xmlns:ds="http://schemas.openxmlformats.org/officeDocument/2006/customXml" ds:itemID="{53D01FB5-2FBD-43DD-A006-3D18C233B820}">
   <ds:schemaRefs>
     <ds:schemaRef ds:uri="http://schemas.openxmlformats.org/officeDocument/2006/bibliography"/>
   </ds:schemaRefs>

</xml_diff>